<commit_message>
cambios en carta gantt
</commit_message>
<xml_diff>
--- a/Minutas de reunion.docx
+++ b/Minutas de reunion.docx
@@ -1773,8 +1773,6 @@
           <w:sz w:val="28"/>
         </w:rPr>
       </w:pPr>
-      <w:bookmarkStart w:id="0" w:name="_GoBack"/>
-      <w:bookmarkEnd w:id="0"/>
     </w:p>
     <w:p>
       <w:pPr>
@@ -1792,25 +1790,13 @@
         <w:rPr>
           <w:b/>
         </w:rPr>
-        <w:t>--</w:t>
+        <w:t>04</w:t>
       </w:r>
       <w:r>
         <w:rPr>
           <w:b/>
         </w:rPr>
-        <w:t>/0</w:t>
-      </w:r>
-      <w:r>
-        <w:rPr>
-          <w:b/>
-        </w:rPr>
-        <w:t>9</w:t>
-      </w:r>
-      <w:r>
-        <w:rPr>
-          <w:b/>
-        </w:rPr>
-        <w:t>/2019</w:t>
+        <w:t>/09/2019</w:t>
       </w:r>
     </w:p>
     <w:tbl>
@@ -1851,7 +1837,7 @@
               <w:rPr>
                 <w:rFonts w:asciiTheme="minorHAnsi" w:hAnsiTheme="minorHAnsi"/>
               </w:rPr>
-              <w:t>--------------</w:t>
+              <w:t>Lab. Llancahue</w:t>
             </w:r>
           </w:p>
         </w:tc>
@@ -2153,11 +2139,20 @@
               </w:rPr>
               <w:t xml:space="preserve"> </w:t>
             </w:r>
+            <w:r>
+              <w:rPr>
+                <w:rFonts w:asciiTheme="minorHAnsi" w:hAnsiTheme="minorHAnsi"/>
+              </w:rPr>
+              <w:t>Clase INFO264 miércoles 04/09</w:t>
+            </w:r>
           </w:p>
         </w:tc>
       </w:tr>
     </w:tbl>
-    <w:p/>
+    <w:p>
+      <w:bookmarkStart w:id="0" w:name="_GoBack"/>
+      <w:bookmarkEnd w:id="0"/>
+    </w:p>
     <w:tbl>
       <w:tblPr>
         <w:tblStyle w:val="Tablaconcuadrcula"/>
@@ -2528,21 +2523,7 @@
           <w:b/>
           <w:sz w:val="28"/>
         </w:rPr>
-        <w:t xml:space="preserve"> </w:t>
-      </w:r>
-      <w:r>
-        <w:rPr>
-          <w:b/>
-          <w:sz w:val="28"/>
-        </w:rPr>
-        <w:t>--</w:t>
-      </w:r>
-      <w:r>
-        <w:rPr>
-          <w:b/>
-          <w:sz w:val="28"/>
-        </w:rPr>
-        <w:t>/09/2019</w:t>
+        <w:t xml:space="preserve"> --/09/2019</w:t>
       </w:r>
     </w:p>
     <w:p>
@@ -2572,19 +2553,7 @@
           <w:b/>
         </w:rPr>
         <w:lastRenderedPageBreak/>
-        <w:t xml:space="preserve">FECHA: </w:t>
-      </w:r>
-      <w:r>
-        <w:rPr>
-          <w:b/>
-        </w:rPr>
-        <w:t>--</w:t>
-      </w:r>
-      <w:r>
-        <w:rPr>
-          <w:b/>
-        </w:rPr>
-        <w:t>/09/2019</w:t>
+        <w:t>FECHA: --/09/2019</w:t>
       </w:r>
     </w:p>
     <w:tbl>
@@ -2619,13 +2588,7 @@
               <w:rPr>
                 <w:rFonts w:asciiTheme="minorHAnsi" w:hAnsiTheme="minorHAnsi"/>
               </w:rPr>
-              <w:t xml:space="preserve">Lugar de Reunión: </w:t>
-            </w:r>
-            <w:r>
-              <w:rPr>
-                <w:rFonts w:asciiTheme="minorHAnsi" w:hAnsiTheme="minorHAnsi"/>
-              </w:rPr>
-              <w:t>------------------</w:t>
+              <w:t>Lugar de Reunión: ------------------</w:t>
             </w:r>
           </w:p>
         </w:tc>
@@ -3340,19 +3303,7 @@
           <w:b/>
         </w:rPr>
         <w:lastRenderedPageBreak/>
-        <w:t xml:space="preserve">FECHA: </w:t>
-      </w:r>
-      <w:r>
-        <w:rPr>
-          <w:b/>
-        </w:rPr>
-        <w:t>--</w:t>
-      </w:r>
-      <w:r>
-        <w:rPr>
-          <w:b/>
-        </w:rPr>
-        <w:t>/09/2019</w:t>
+        <w:t>FECHA: --/09/2019</w:t>
       </w:r>
     </w:p>
     <w:tbl>
@@ -3387,13 +3338,7 @@
               <w:rPr>
                 <w:rFonts w:asciiTheme="minorHAnsi" w:hAnsiTheme="minorHAnsi"/>
               </w:rPr>
-              <w:t xml:space="preserve">Lugar de Reunión: </w:t>
-            </w:r>
-            <w:r>
-              <w:rPr>
-                <w:rFonts w:asciiTheme="minorHAnsi" w:hAnsiTheme="minorHAnsi"/>
-              </w:rPr>
-              <w:t>-------------</w:t>
+              <w:t>Lugar de Reunión: -------------</w:t>
             </w:r>
           </w:p>
         </w:tc>
@@ -4144,6 +4089,7 @@
         <w:docPartUnique/>
       </w:docPartObj>
     </w:sdtPr>
+    <w:sdtEndPr/>
     <w:sdtContent>
       <w:p>
         <w:pPr>
@@ -5586,7 +5532,7 @@
 </file>
 
 <file path=customXml/itemProps1.xml><?xml version="1.0" encoding="utf-8"?>
-<ds:datastoreItem xmlns:ds="http://schemas.openxmlformats.org/officeDocument/2006/customXml" ds:itemID="{39D922C9-F930-4D3F-B661-2A233421E59E}">
+<ds:datastoreItem xmlns:ds="http://schemas.openxmlformats.org/officeDocument/2006/customXml" ds:itemID="{89BCEF96-BFA3-4C28-A3D0-D8EB2E648C47}">
   <ds:schemaRefs>
     <ds:schemaRef ds:uri="http://schemas.openxmlformats.org/officeDocument/2006/bibliography"/>
   </ds:schemaRefs>

</xml_diff>